<commit_message>
fixed heading issue on questions
</commit_message>
<xml_diff>
--- a/04Lab.docx
+++ b/04Lab.docx
@@ -469,7 +469,7 @@
       </w:r>
     </w:p>
     <w:bookmarkEnd w:id="22"/>
-    <w:bookmarkStart w:id="38" w:name="principal-coordinates-analysis-pcoa"/>
+    <w:bookmarkStart w:id="39" w:name="principal-coordinates-analysis-pcoa"/>
     <w:p>
       <w:pPr>
         <w:pStyle w:val="Heading1"/>
@@ -2192,15 +2192,19 @@
           </wp:inline>
         </w:drawing>
       </w:r>
-      <w:r>
-        <w:t xml:space="preserve"> </w:t>
-      </w:r>
-      <w:r>
-        <w:t xml:space="preserve">## Question 3: What species is most associated with the island of Hawaii? (15 pts)</w:t>
-      </w:r>
     </w:p>
     <w:bookmarkEnd w:id="33"/>
-    <w:bookmarkStart w:id="37" w:name="Xf6a12c525be5eb2858404cf131cc8bb64892168"/>
+    <w:bookmarkStart w:id="34" w:name="Xbf71a7b28abed360d1807eaabd3c407521e6da3"/>
+    <w:p>
+      <w:pPr>
+        <w:pStyle w:val="Heading2"/>
+      </w:pPr>
+      <w:r>
+        <w:t xml:space="preserve">Question 3: What species is most associated with the island of Hawaii? (15 pts)</w:t>
+      </w:r>
+    </w:p>
+    <w:bookmarkEnd w:id="34"/>
+    <w:bookmarkStart w:id="38" w:name="Xf6a12c525be5eb2858404cf131cc8bb64892168"/>
     <w:p>
       <w:pPr>
         <w:pStyle w:val="Heading2"/>
@@ -3909,18 +3913,18 @@
           <wp:inline>
             <wp:extent cx="4620126" cy="3696101"/>
             <wp:effectExtent b="0" l="0" r="0" t="0"/>
-            <wp:docPr descr="" title="" id="35" name="Picture"/>
+            <wp:docPr descr="" title="" id="36" name="Picture"/>
             <a:graphic>
               <a:graphicData uri="http://schemas.openxmlformats.org/drawingml/2006/picture">
                 <pic:pic>
                   <pic:nvPicPr>
-                    <pic:cNvPr descr="04Lab_files/figure-docx/unnamed-chunk-12-1.png" id="36" name="Picture"/>
+                    <pic:cNvPr descr="04Lab_files/figure-docx/unnamed-chunk-12-1.png" id="37" name="Picture"/>
                     <pic:cNvPicPr>
                       <a:picLocks noChangeArrowheads="1" noChangeAspect="1"/>
                     </pic:cNvPicPr>
                   </pic:nvPicPr>
                   <pic:blipFill>
-                    <a:blip r:embed="rId34"/>
+                    <a:blip r:embed="rId35"/>
                     <a:stretch>
                       <a:fillRect/>
                     </a:stretch>
@@ -3947,9 +3951,9 @@
         </w:drawing>
       </w:r>
     </w:p>
-    <w:bookmarkEnd w:id="37"/>
     <w:bookmarkEnd w:id="38"/>
-    <w:bookmarkStart w:id="47" w:name="Xb3b4a1a10efae57f35bbbbef3abf577ad60d589"/>
+    <w:bookmarkEnd w:id="39"/>
+    <w:bookmarkStart w:id="49" w:name="Xb3b4a1a10efae57f35bbbbef3abf577ad60d589"/>
     <w:p>
       <w:pPr>
         <w:pStyle w:val="Heading1"/>
@@ -4172,16 +4176,16 @@
         <w:rPr>
           <w:rStyle w:val="VerbatimChar"/>
         </w:rPr>
-        <w:t xml:space="preserve">## Run 1 stress 0.1721228 </w:t>
-      </w:r>
-      <w:r>
-        <w:br/>
-      </w:r>
-      <w:r>
-        <w:rPr>
-          <w:rStyle w:val="VerbatimChar"/>
-        </w:rPr>
-        <w:t xml:space="preserve">## Run 2 stress 0.169811 </w:t>
+        <w:t xml:space="preserve">## Run 1 stress 0.1709141 </w:t>
+      </w:r>
+      <w:r>
+        <w:br/>
+      </w:r>
+      <w:r>
+        <w:rPr>
+          <w:rStyle w:val="VerbatimChar"/>
+        </w:rPr>
+        <w:t xml:space="preserve">## Run 2 stress 0.1709141 </w:t>
       </w:r>
       <w:r>
         <w:br/>
@@ -4199,7 +4203,16 @@
         <w:rPr>
           <w:rStyle w:val="VerbatimChar"/>
         </w:rPr>
-        <w:t xml:space="preserve">## ... Procrustes: rmse 2.566971e-06  max resid 6.051444e-06 </w:t>
+        <w:t xml:space="preserve">## ... New best solution</w:t>
+      </w:r>
+      <w:r>
+        <w:br/>
+      </w:r>
+      <w:r>
+        <w:rPr>
+          <w:rStyle w:val="VerbatimChar"/>
+        </w:rPr>
+        <w:t xml:space="preserve">## ... Procrustes: rmse 1.093409e-06  max resid 1.828413e-06 </w:t>
       </w:r>
       <w:r>
         <w:br/>
@@ -4217,16 +4230,7 @@
         <w:rPr>
           <w:rStyle w:val="VerbatimChar"/>
         </w:rPr>
-        <w:t xml:space="preserve">## Run 4 stress 0.1643113 </w:t>
-      </w:r>
-      <w:r>
-        <w:br/>
-      </w:r>
-      <w:r>
-        <w:rPr>
-          <w:rStyle w:val="VerbatimChar"/>
-        </w:rPr>
-        <w:t xml:space="preserve">## Run 5 stress 0.1263741 </w:t>
+        <w:t xml:space="preserve">## Run 4 stress 0.1263741 </w:t>
       </w:r>
       <w:r>
         <w:br/>
@@ -4244,7 +4248,7 @@
         <w:rPr>
           <w:rStyle w:val="VerbatimChar"/>
         </w:rPr>
-        <w:t xml:space="preserve">## ... Procrustes: rmse 9.876821e-07  max resid 1.711066e-06 </w:t>
+        <w:t xml:space="preserve">## ... Procrustes: rmse 1.224958e-06  max resid 2.263079e-06 </w:t>
       </w:r>
       <w:r>
         <w:br/>
@@ -4262,43 +4266,25 @@
         <w:rPr>
           <w:rStyle w:val="VerbatimChar"/>
         </w:rPr>
-        <w:t xml:space="preserve">## Run 6 stress 0.2514893 </w:t>
-      </w:r>
-      <w:r>
-        <w:br/>
-      </w:r>
-      <w:r>
-        <w:rPr>
-          <w:rStyle w:val="VerbatimChar"/>
-        </w:rPr>
-        <w:t xml:space="preserve">## Run 7 stress 0.1657533 </w:t>
-      </w:r>
-      <w:r>
-        <w:br/>
-      </w:r>
-      <w:r>
-        <w:rPr>
-          <w:rStyle w:val="VerbatimChar"/>
-        </w:rPr>
-        <w:t xml:space="preserve">## Run 8 stress 0.1665995 </w:t>
-      </w:r>
-      <w:r>
-        <w:br/>
-      </w:r>
-      <w:r>
-        <w:rPr>
-          <w:rStyle w:val="VerbatimChar"/>
-        </w:rPr>
-        <w:t xml:space="preserve">## Run 9 stress 0.1263741 </w:t>
-      </w:r>
-      <w:r>
-        <w:br/>
-      </w:r>
-      <w:r>
-        <w:rPr>
-          <w:rStyle w:val="VerbatimChar"/>
-        </w:rPr>
-        <w:t xml:space="preserve">## ... Procrustes: rmse 2.787231e-06  max resid 6.677533e-06 </w:t>
+        <w:t xml:space="preserve">## Run 5 stress 0.1683714 </w:t>
+      </w:r>
+      <w:r>
+        <w:br/>
+      </w:r>
+      <w:r>
+        <w:rPr>
+          <w:rStyle w:val="VerbatimChar"/>
+        </w:rPr>
+        <w:t xml:space="preserve">## Run 6 stress 0.1263741 </w:t>
+      </w:r>
+      <w:r>
+        <w:br/>
+      </w:r>
+      <w:r>
+        <w:rPr>
+          <w:rStyle w:val="VerbatimChar"/>
+        </w:rPr>
+        <w:t xml:space="preserve">## ... Procrustes: rmse 1.626606e-06  max resid 3.621868e-06 </w:t>
       </w:r>
       <w:r>
         <w:br/>
@@ -4316,16 +4302,25 @@
         <w:rPr>
           <w:rStyle w:val="VerbatimChar"/>
         </w:rPr>
-        <w:t xml:space="preserve">## Run 10 stress 0.1263741 </w:t>
-      </w:r>
-      <w:r>
-        <w:br/>
-      </w:r>
-      <w:r>
-        <w:rPr>
-          <w:rStyle w:val="VerbatimChar"/>
-        </w:rPr>
-        <w:t xml:space="preserve">## ... Procrustes: rmse 1.09613e-06  max resid 2.58849e-06 </w:t>
+        <w:t xml:space="preserve">## Run 7 stress 0.1263741 </w:t>
+      </w:r>
+      <w:r>
+        <w:br/>
+      </w:r>
+      <w:r>
+        <w:rPr>
+          <w:rStyle w:val="VerbatimChar"/>
+        </w:rPr>
+        <w:t xml:space="preserve">## ... New best solution</w:t>
+      </w:r>
+      <w:r>
+        <w:br/>
+      </w:r>
+      <w:r>
+        <w:rPr>
+          <w:rStyle w:val="VerbatimChar"/>
+        </w:rPr>
+        <w:t xml:space="preserve">## ... Procrustes: rmse 1.147623e-06  max resid 2.413406e-06 </w:t>
       </w:r>
       <w:r>
         <w:br/>
@@ -4343,16 +4338,25 @@
         <w:rPr>
           <w:rStyle w:val="VerbatimChar"/>
         </w:rPr>
-        <w:t xml:space="preserve">## Run 11 stress 0.1263741 </w:t>
-      </w:r>
-      <w:r>
-        <w:br/>
-      </w:r>
-      <w:r>
-        <w:rPr>
-          <w:rStyle w:val="VerbatimChar"/>
-        </w:rPr>
-        <w:t xml:space="preserve">## ... Procrustes: rmse 1.030813e-06  max resid 2.426726e-06 </w:t>
+        <w:t xml:space="preserve">## Run 8 stress 0.1263741 </w:t>
+      </w:r>
+      <w:r>
+        <w:br/>
+      </w:r>
+      <w:r>
+        <w:rPr>
+          <w:rStyle w:val="VerbatimChar"/>
+        </w:rPr>
+        <w:t xml:space="preserve">## ... New best solution</w:t>
+      </w:r>
+      <w:r>
+        <w:br/>
+      </w:r>
+      <w:r>
+        <w:rPr>
+          <w:rStyle w:val="VerbatimChar"/>
+        </w:rPr>
+        <w:t xml:space="preserve">## ... Procrustes: rmse 6.870173e-07  max resid 1.758756e-06 </w:t>
       </w:r>
       <w:r>
         <w:br/>
@@ -4370,7 +4374,52 @@
         <w:rPr>
           <w:rStyle w:val="VerbatimChar"/>
         </w:rPr>
-        <w:t xml:space="preserve">## Run 12 stress 0.1721228 </w:t>
+        <w:t xml:space="preserve">## Run 9 stress 0.153 </w:t>
+      </w:r>
+      <w:r>
+        <w:br/>
+      </w:r>
+      <w:r>
+        <w:rPr>
+          <w:rStyle w:val="VerbatimChar"/>
+        </w:rPr>
+        <w:t xml:space="preserve">## Run 10 stress 0.153 </w:t>
+      </w:r>
+      <w:r>
+        <w:br/>
+      </w:r>
+      <w:r>
+        <w:rPr>
+          <w:rStyle w:val="VerbatimChar"/>
+        </w:rPr>
+        <w:t xml:space="preserve">## Run 11 stress 0.3169867 </w:t>
+      </w:r>
+      <w:r>
+        <w:br/>
+      </w:r>
+      <w:r>
+        <w:rPr>
+          <w:rStyle w:val="VerbatimChar"/>
+        </w:rPr>
+        <w:t xml:space="preserve">## Run 12 stress 0.1263741 </w:t>
+      </w:r>
+      <w:r>
+        <w:br/>
+      </w:r>
+      <w:r>
+        <w:rPr>
+          <w:rStyle w:val="VerbatimChar"/>
+        </w:rPr>
+        <w:t xml:space="preserve">## ... Procrustes: rmse 1.174879e-06  max resid 2.739473e-06 </w:t>
+      </w:r>
+      <w:r>
+        <w:br/>
+      </w:r>
+      <w:r>
+        <w:rPr>
+          <w:rStyle w:val="VerbatimChar"/>
+        </w:rPr>
+        <w:t xml:space="preserve">## ... Similar to previous best</w:t>
       </w:r>
       <w:r>
         <w:br/>
@@ -4388,7 +4437,7 @@
         <w:rPr>
           <w:rStyle w:val="VerbatimChar"/>
         </w:rPr>
-        <w:t xml:space="preserve">## ... Procrustes: rmse 5.576997e-07  max resid 1.265093e-06 </w:t>
+        <w:t xml:space="preserve">## ... Procrustes: rmse 1.038058e-06  max resid 2.461632e-06 </w:t>
       </w:r>
       <w:r>
         <w:br/>
@@ -4406,43 +4455,16 @@
         <w:rPr>
           <w:rStyle w:val="VerbatimChar"/>
         </w:rPr>
-        <w:t xml:space="preserve">## Run 14 stress 0.1598842 </w:t>
-      </w:r>
-      <w:r>
-        <w:br/>
-      </w:r>
-      <w:r>
-        <w:rPr>
-          <w:rStyle w:val="VerbatimChar"/>
-        </w:rPr>
-        <w:t xml:space="preserve">## Run 15 stress 0.169811 </w:t>
-      </w:r>
-      <w:r>
-        <w:br/>
-      </w:r>
-      <w:r>
-        <w:rPr>
-          <w:rStyle w:val="VerbatimChar"/>
-        </w:rPr>
-        <w:t xml:space="preserve">## Run 16 stress 0.1598842 </w:t>
-      </w:r>
-      <w:r>
-        <w:br/>
-      </w:r>
-      <w:r>
-        <w:rPr>
-          <w:rStyle w:val="VerbatimChar"/>
-        </w:rPr>
-        <w:t xml:space="preserve">## Run 17 stress 0.1263741 </w:t>
-      </w:r>
-      <w:r>
-        <w:br/>
-      </w:r>
-      <w:r>
-        <w:rPr>
-          <w:rStyle w:val="VerbatimChar"/>
-        </w:rPr>
-        <w:t xml:space="preserve">## ... Procrustes: rmse 2.462628e-06  max resid 5.835758e-06 </w:t>
+        <w:t xml:space="preserve">## Run 14 stress 0.1263741 </w:t>
+      </w:r>
+      <w:r>
+        <w:br/>
+      </w:r>
+      <w:r>
+        <w:rPr>
+          <w:rStyle w:val="VerbatimChar"/>
+        </w:rPr>
+        <w:t xml:space="preserve">## ... Procrustes: rmse 7.531477e-07  max resid 1.674562e-06 </w:t>
       </w:r>
       <w:r>
         <w:br/>
@@ -4460,16 +4482,25 @@
         <w:rPr>
           <w:rStyle w:val="VerbatimChar"/>
         </w:rPr>
-        <w:t xml:space="preserve">## Run 18 stress 0.1263741 </w:t>
-      </w:r>
-      <w:r>
-        <w:br/>
-      </w:r>
-      <w:r>
-        <w:rPr>
-          <w:rStyle w:val="VerbatimChar"/>
-        </w:rPr>
-        <w:t xml:space="preserve">## ... Procrustes: rmse 7.270968e-07  max resid 1.48339e-06 </w:t>
+        <w:t xml:space="preserve">## Run 15 stress 0.1464151 </w:t>
+      </w:r>
+      <w:r>
+        <w:br/>
+      </w:r>
+      <w:r>
+        <w:rPr>
+          <w:rStyle w:val="VerbatimChar"/>
+        </w:rPr>
+        <w:t xml:space="preserve">## Run 16 stress 0.1263741 </w:t>
+      </w:r>
+      <w:r>
+        <w:br/>
+      </w:r>
+      <w:r>
+        <w:rPr>
+          <w:rStyle w:val="VerbatimChar"/>
+        </w:rPr>
+        <w:t xml:space="preserve">## ... Procrustes: rmse 1.141861e-06  max resid 1.882547e-06 </w:t>
       </w:r>
       <w:r>
         <w:br/>
@@ -4487,25 +4518,61 @@
         <w:rPr>
           <w:rStyle w:val="VerbatimChar"/>
         </w:rPr>
-        <w:t xml:space="preserve">## Run 19 stress 0.1292955 </w:t>
-      </w:r>
-      <w:r>
-        <w:br/>
-      </w:r>
-      <w:r>
-        <w:rPr>
-          <w:rStyle w:val="VerbatimChar"/>
-        </w:rPr>
-        <w:t xml:space="preserve">## Run 20 stress 0.153 </w:t>
-      </w:r>
-      <w:r>
-        <w:br/>
-      </w:r>
-      <w:r>
-        <w:rPr>
-          <w:rStyle w:val="VerbatimChar"/>
-        </w:rPr>
-        <w:t xml:space="preserve">## *** Best solution repeated 7 times</w:t>
+        <w:t xml:space="preserve">## Run 17 stress 0.166159 </w:t>
+      </w:r>
+      <w:r>
+        <w:br/>
+      </w:r>
+      <w:r>
+        <w:rPr>
+          <w:rStyle w:val="VerbatimChar"/>
+        </w:rPr>
+        <w:t xml:space="preserve">## Run 18 stress 0.1291746 </w:t>
+      </w:r>
+      <w:r>
+        <w:br/>
+      </w:r>
+      <w:r>
+        <w:rPr>
+          <w:rStyle w:val="VerbatimChar"/>
+        </w:rPr>
+        <w:t xml:space="preserve">## Run 19 stress 0.1263741 </w:t>
+      </w:r>
+      <w:r>
+        <w:br/>
+      </w:r>
+      <w:r>
+        <w:rPr>
+          <w:rStyle w:val="VerbatimChar"/>
+        </w:rPr>
+        <w:t xml:space="preserve">## ... Procrustes: rmse 2.869786e-06  max resid 6.595308e-06 </w:t>
+      </w:r>
+      <w:r>
+        <w:br/>
+      </w:r>
+      <w:r>
+        <w:rPr>
+          <w:rStyle w:val="VerbatimChar"/>
+        </w:rPr>
+        <w:t xml:space="preserve">## ... Similar to previous best</w:t>
+      </w:r>
+      <w:r>
+        <w:br/>
+      </w:r>
+      <w:r>
+        <w:rPr>
+          <w:rStyle w:val="VerbatimChar"/>
+        </w:rPr>
+        <w:t xml:space="preserve">## Run 20 stress 0.128085 </w:t>
+      </w:r>
+      <w:r>
+        <w:br/>
+      </w:r>
+      <w:r>
+        <w:rPr>
+          <w:rStyle w:val="VerbatimChar"/>
+        </w:rPr>
+        <w:t xml:space="preserve">## *** Best solution repeated 6 times</w:t>
       </w:r>
     </w:p>
     <w:p>
@@ -4534,18 +4601,18 @@
           <wp:inline>
             <wp:extent cx="4620126" cy="3696101"/>
             <wp:effectExtent b="0" l="0" r="0" t="0"/>
-            <wp:docPr descr="" title="" id="40" name="Picture"/>
+            <wp:docPr descr="" title="" id="41" name="Picture"/>
             <a:graphic>
               <a:graphicData uri="http://schemas.openxmlformats.org/drawingml/2006/picture">
                 <pic:pic>
                   <pic:nvPicPr>
-                    <pic:cNvPr descr="04Lab_files/figure-docx/unnamed-chunk-14-1.png" id="41" name="Picture"/>
+                    <pic:cNvPr descr="04Lab_files/figure-docx/unnamed-chunk-14-1.png" id="42" name="Picture"/>
                     <pic:cNvPicPr>
                       <a:picLocks noChangeArrowheads="1" noChangeAspect="1"/>
                     </pic:cNvPicPr>
                   </pic:nvPicPr>
                   <pic:blipFill>
-                    <a:blip r:embed="rId39"/>
+                    <a:blip r:embed="rId40"/>
                     <a:stretch>
                       <a:fillRect/>
                     </a:stretch>
@@ -4572,7 +4639,7 @@
         </w:drawing>
       </w:r>
     </w:p>
-    <w:bookmarkStart w:id="45" w:name="X72825a4335a99c6570201fb66d623ac48d46ce4"/>
+    <w:bookmarkStart w:id="46" w:name="X72825a4335a99c6570201fb66d623ac48d46ce4"/>
     <w:p>
       <w:pPr>
         <w:pStyle w:val="Heading2"/>
@@ -5584,18 +5651,18 @@
           <wp:inline>
             <wp:extent cx="5334000" cy="5334000"/>
             <wp:effectExtent b="0" l="0" r="0" t="0"/>
-            <wp:docPr descr="" title="" id="43" name="Picture"/>
+            <wp:docPr descr="" title="" id="44" name="Picture"/>
             <a:graphic>
               <a:graphicData uri="http://schemas.openxmlformats.org/drawingml/2006/picture">
                 <pic:pic>
                   <pic:nvPicPr>
-                    <pic:cNvPr descr="04Lab_files/figure-docx/unnamed-chunk-15-1.png" id="44" name="Picture"/>
+                    <pic:cNvPr descr="04Lab_files/figure-docx/unnamed-chunk-15-1.png" id="45" name="Picture"/>
                     <pic:cNvPicPr>
                       <a:picLocks noChangeArrowheads="1" noChangeAspect="1"/>
                     </pic:cNvPicPr>
                   </pic:nvPicPr>
                   <pic:blipFill>
-                    <a:blip r:embed="rId42"/>
+                    <a:blip r:embed="rId43"/>
                     <a:stretch>
                       <a:fillRect/>
                     </a:stretch>
@@ -5621,15 +5688,19 @@
           </wp:inline>
         </w:drawing>
       </w:r>
-      <w:r>
-        <w:t xml:space="preserve"> </w:t>
-      </w:r>
-      <w:r>
-        <w:t xml:space="preserve">## Question 5: Are the historic and current bird distributions on the islands statistically different? Why? (15 pts)</w:t>
-      </w:r>
     </w:p>
-    <w:bookmarkEnd w:id="45"/>
-    <w:bookmarkStart w:id="46" w:name="Xe5e2959d0cbad074bea527c220747b0138587b2"/>
+    <w:bookmarkEnd w:id="46"/>
+    <w:bookmarkStart w:id="47" w:name="X06910d427a5adaa599ab6cf29bd6077933f076e"/>
+    <w:p>
+      <w:pPr>
+        <w:pStyle w:val="Heading2"/>
+      </w:pPr>
+      <w:r>
+        <w:t xml:space="preserve">Question 5: Are the historic and current bird distributions on the islands statistically different? Why? (15 pts)</w:t>
+      </w:r>
+    </w:p>
+    <w:bookmarkEnd w:id="47"/>
+    <w:bookmarkStart w:id="48" w:name="Xe5e2959d0cbad074bea527c220747b0138587b2"/>
     <w:p>
       <w:pPr>
         <w:pStyle w:val="Heading2"/>
@@ -5650,8 +5721,8 @@
         <w:t xml:space="preserve">If you are done early, please go ahead and get started on Project 1.</w:t>
       </w:r>
     </w:p>
-    <w:bookmarkEnd w:id="46"/>
-    <w:bookmarkEnd w:id="47"/>
+    <w:bookmarkEnd w:id="48"/>
+    <w:bookmarkEnd w:id="49"/>
     <w:sectPr/>
   </w:body>
 </w:document>

</xml_diff>